<commit_message>
Improving landscape mode for Table1
</commit_message>
<xml_diff>
--- a/SALM_AER_2016_Report.docx
+++ b/SALM_AER_2016_Report.docx
@@ -13761,24 +13761,6 @@
         </w:tc>
       </w:tr>
     </w:tbl>
-    <w:p xmlns:w="http://schemas.openxmlformats.org/wordprocessingml/2006/main" xmlns:wp="http://schemas.openxmlformats.org/drawingml/2006/wordprocessingDrawing" xmlns:r="http://schemas.openxmlformats.org/officeDocument/2006/relationships" xmlns:w14="http://schemas.microsoft.com/office/word/2010/wordml">
-      <w:pPr>
-        <w:sectPr xmlns:w="http://schemas.openxmlformats.org/wordprocessingml/2006/main" xmlns:r="http://schemas.openxmlformats.org/officeDocument/2006/relationships">
-          <w:headerReference w:type="even" r:id="rId14"/>
-          <w:headerReference w:type="default" r:id="rId15"/>
-          <w:footerReference w:type="even" r:id="rId16"/>
-          <w:footerReference w:type="default" r:id="rId17"/>
-          <w:headerReference w:type="first" r:id="rId18"/>
-          <w:footerReference w:type="first" r:id="rId19"/>
-          <w:type xmlns:w="http://schemas.openxmlformats.org/wordprocessingml/2006/main" w:val="continuous"/>
-          <w:pgSz w:w="11907" w:h="16840" w:code="9"/>
-          <w:pgMar w:top="1361" w:right="1361" w:bottom="1701" w:left="1361" w:header="0" w:footer="454" w:gutter="0"/>
-          <w:cols xmlns:w="http://schemas.openxmlformats.org/wordprocessingml/2006/main"/>
-          <w:titlePg/>
-          <w:docGrid w:linePitch="326"/>
-        </w:sectPr>
-      </w:pPr>
-    </w:p>
     <w:p>
       <w:pPr>
         <w:pStyle w:val="EC-Caption-Source"/>

</xml_diff>